<commit_message>
Alteração no documento geral
item 7 - casos de teste - aguardando os quadros :+1:
</commit_message>
<xml_diff>
--- a/Documentos/UNIVERSIDADE TUIUTI DO PARANÁ REVISAO 29-11-14.docx
+++ b/Documentos/UNIVERSIDADE TUIUTI DO PARANÁ REVISAO 29-11-14.docx
@@ -33728,6 +33728,8 @@
           <w:rFonts w:ascii="Arial" w:hAnsi="Arial" w:cs="Arial"/>
         </w:rPr>
       </w:pPr>
+      <w:bookmarkStart w:id="4" w:name="_GoBack"/>
+      <w:bookmarkEnd w:id="4"/>
     </w:p>
     <w:p>
       <w:pPr>
@@ -33759,6 +33761,78 @@
           <w:color w:val="000000"/>
         </w:rPr>
       </w:pPr>
+    </w:p>
+    <w:p>
+      <w:pPr>
+        <w:jc w:val="both"/>
+        <w:rPr>
+          <w:rFonts w:ascii="Arial" w:hAnsi="Arial" w:cs="Arial"/>
+          <w:color w:val="000000"/>
+        </w:rPr>
+      </w:pPr>
+    </w:p>
+    <w:p>
+      <w:pPr>
+        <w:jc w:val="both"/>
+        <w:rPr>
+          <w:rFonts w:ascii="Arial" w:hAnsi="Arial" w:cs="Arial"/>
+          <w:color w:val="000000"/>
+        </w:rPr>
+      </w:pPr>
+    </w:p>
+    <w:p>
+      <w:pPr>
+        <w:pStyle w:val="Ttulo1"/>
+        <w:jc w:val="left"/>
+        <w:rPr>
+          <w:rFonts w:ascii="Arial" w:hAnsi="Arial" w:cs="Arial"/>
+          <w:b/>
+          <w:color w:val="auto"/>
+          <w:sz w:val="24"/>
+          <w:szCs w:val="24"/>
+        </w:rPr>
+      </w:pPr>
+      <w:bookmarkStart w:id="5" w:name="_Toc387317634"/>
+      <w:r>
+        <w:rPr>
+          <w:rFonts w:ascii="Arial" w:hAnsi="Arial" w:cs="Arial"/>
+          <w:b/>
+          <w:color w:val="auto"/>
+          <w:sz w:val="24"/>
+          <w:szCs w:val="24"/>
+        </w:rPr>
+        <w:lastRenderedPageBreak/>
+        <w:t>6 CASOS DE TESTES</w:t>
+      </w:r>
+      <w:bookmarkEnd w:id="5"/>
+    </w:p>
+    <w:p/>
+    <w:p>
+      <w:pPr>
+        <w:ind w:firstLine="708"/>
+        <w:jc w:val="both"/>
+        <w:rPr>
+          <w:rFonts w:ascii="Arial" w:hAnsi="Arial" w:cs="Arial"/>
+        </w:rPr>
+      </w:pPr>
+      <w:r>
+        <w:rPr>
+          <w:rFonts w:ascii="Arial" w:hAnsi="Arial" w:cs="Arial"/>
+        </w:rPr>
+        <w:t xml:space="preserve">Nesta sessão serão apresentados todos os testes realizados para aceitação do sistema, para verificação de que o sistema </w:t>
+      </w:r>
+      <w:r>
+        <w:rPr>
+          <w:rFonts w:ascii="Arial" w:hAnsi="Arial" w:cs="Arial"/>
+        </w:rPr>
+        <w:t>está</w:t>
+      </w:r>
+      <w:r>
+        <w:rPr>
+          <w:rFonts w:ascii="Arial" w:hAnsi="Arial" w:cs="Arial"/>
+        </w:rPr>
+        <w:t xml:space="preserve"> de acordo com o que é desejado, assim como, para apontar os pontos que ainda necessitam de melhorias. Todos os testes são baseados nos casos de uso do sistema. Os quadros a seguir representam os cenários de testes contendo o identificador do teste, cenários do caso de uso, caso de uso que está relacionado, processo para realização do caso de teste e o resultado esperado.</w:t>
+      </w:r>
     </w:p>
     <w:p>
       <w:pPr>
@@ -33797,7 +33871,6 @@
           <w:sz w:val="24"/>
           <w:szCs w:val="28"/>
         </w:rPr>
-        <w:lastRenderedPageBreak/>
         <w:t>CONCLUSÃO</w:t>
       </w:r>
     </w:p>
@@ -34077,7 +34150,6 @@
           <w:sz w:val="24"/>
           <w:szCs w:val="28"/>
         </w:rPr>
-        <w:lastRenderedPageBreak/>
         <w:t>REFERÊ</w:t>
       </w:r>
       <w:r>
@@ -34297,8 +34369,6 @@
           <w:b/>
         </w:rPr>
       </w:pPr>
-      <w:bookmarkStart w:id="4" w:name="_GoBack"/>
-      <w:bookmarkEnd w:id="4"/>
     </w:p>
     <w:p>
       <w:pPr>
@@ -34334,6 +34404,7 @@
         <w:rPr>
           <w:rFonts w:ascii="Arial" w:hAnsi="Arial" w:cs="Arial"/>
         </w:rPr>
+        <w:lastRenderedPageBreak/>
         <w:t>OFICINA DA NET. MySQL</w:t>
       </w:r>
       <w:r>
@@ -36954,7 +37025,7 @@
 </file>
 
 <file path=customXml/itemProps1.xml><?xml version="1.0" encoding="utf-8"?>
-<ds:datastoreItem xmlns:ds="http://schemas.openxmlformats.org/officeDocument/2006/customXml" ds:itemID="{D3C71A43-25EA-447C-A69E-F4EED7E3288B}">
+<ds:datastoreItem xmlns:ds="http://schemas.openxmlformats.org/officeDocument/2006/customXml" ds:itemID="{7605338A-0364-4C65-A9EE-04CB863E3EB8}">
   <ds:schemaRefs>
     <ds:schemaRef ds:uri="http://schemas.openxmlformats.org/officeDocument/2006/bibliography"/>
   </ds:schemaRefs>

</xml_diff>